<commit_message>
Update Diary and CAD
</commit_message>
<xml_diff>
--- a/hacking_the_simplespectro/Lab_Diary_Yann.docx
+++ b/hacking_the_simplespectro/Lab_Diary_Yann.docx
@@ -7300,6 +7300,12 @@
         </w:rPr>
         <w:t>3 locations for screws</w:t>
       </w:r>
+      <w:r>
+        <w:rPr>
+          <w:lang w:val="en-CA"/>
+        </w:rPr>
+        <w:t xml:space="preserve"> </w:t>
+      </w:r>
     </w:p>
     <w:p>
       <w:pPr>
@@ -7322,7 +7328,21 @@
         <w:rPr>
           <w:lang w:val="en-CA"/>
         </w:rPr>
-        <w:t xml:space="preserve"> of 5mm ID and 1mm width</w:t>
+        <w:t xml:space="preserve"> of 5mm ID and </w:t>
+      </w:r>
+      <w:r>
+        <w:rPr>
+          <w:lang w:val="en-CA"/>
+        </w:rPr>
+        <w:t>2</w:t>
+      </w:r>
+      <w:bookmarkStart w:id="2" w:name="_GoBack"/>
+      <w:bookmarkEnd w:id="2"/>
+      <w:r>
+        <w:rPr>
+          <w:lang w:val="en-CA"/>
+        </w:rPr>
+        <w:t>mm width</w:t>
       </w:r>
       <w:r>
         <w:rPr>
@@ -7330,13 +7350,27 @@
         </w:rPr>
         <w:t xml:space="preserve"> (see </w:t>
       </w:r>
-      <w:hyperlink r:id="rId24" w:history="1">
+      <w:hyperlink r:id="rId24" w:anchor="o-rings/=1d76o27" w:history="1">
         <w:r>
           <w:rPr>
             <w:rStyle w:val="Hyperlink"/>
             <w:lang w:val="en-CA"/>
           </w:rPr>
-          <w:t>https://www.mcmaster.com/#o-rings/=1d76o27</w:t>
+          <w:t>https://www.mcmaster.com/#o-</w:t>
+        </w:r>
+        <w:r>
+          <w:rPr>
+            <w:rStyle w:val="Hyperlink"/>
+            <w:lang w:val="en-CA"/>
+          </w:rPr>
+          <w:t>r</w:t>
+        </w:r>
+        <w:r>
+          <w:rPr>
+            <w:rStyle w:val="Hyperlink"/>
+            <w:lang w:val="en-CA"/>
+          </w:rPr>
+          <w:t>ings/=1d76o27</w:t>
         </w:r>
       </w:hyperlink>
       <w:r>
@@ -7414,6 +7448,127 @@
           <w:lang w:val="en-CA"/>
         </w:rPr>
       </w:pPr>
+      <w:r>
+        <w:rPr>
+          <w:lang w:val="en-CA"/>
+        </w:rPr>
+        <w:t>June 12</w:t>
+      </w:r>
+      <w:r>
+        <w:rPr>
+          <w:vertAlign w:val="superscript"/>
+          <w:lang w:val="en-CA"/>
+        </w:rPr>
+        <w:t>th</w:t>
+      </w:r>
+      <w:r>
+        <w:rPr>
+          <w:lang w:val="en-CA"/>
+        </w:rPr>
+        <w:t xml:space="preserve"> </w:t>
+      </w:r>
+    </w:p>
+    <w:p>
+      <w:pPr>
+        <w:pStyle w:val="ListParagraph"/>
+        <w:numPr>
+          <w:ilvl w:val="0"/>
+          <w:numId w:val="1"/>
+        </w:numPr>
+        <w:rPr>
+          <w:lang w:val="en-CA"/>
+        </w:rPr>
+      </w:pPr>
+      <w:r>
+        <w:rPr>
+          <w:lang w:val="en-CA"/>
+        </w:rPr>
+        <w:t xml:space="preserve">dimensions of the holes: </w:t>
+      </w:r>
+      <w:hyperlink r:id="rId25" w:history="1">
+        <w:r>
+          <w:rPr>
+            <w:rStyle w:val="Hyperlink"/>
+            <w:lang w:val="en-CA"/>
+          </w:rPr>
+          <w:t>https://fr.wikipedia.org/wiki/Trou_de_passage</w:t>
+        </w:r>
+      </w:hyperlink>
+    </w:p>
+    <w:p>
+      <w:pPr>
+        <w:pStyle w:val="ListParagraph"/>
+        <w:rPr>
+          <w:lang w:val="en-CA"/>
+        </w:rPr>
+      </w:pPr>
+      <w:r>
+        <w:rPr>
+          <w:noProof/>
+        </w:rPr>
+        <w:drawing>
+          <wp:anchor distT="0" distB="0" distL="114300" distR="114300" simplePos="0" relativeHeight="251667456" behindDoc="1" locked="0" layoutInCell="1" allowOverlap="1">
+            <wp:simplePos x="0" y="0"/>
+            <wp:positionH relativeFrom="column">
+              <wp:posOffset>169333</wp:posOffset>
+            </wp:positionH>
+            <wp:positionV relativeFrom="paragraph">
+              <wp:posOffset>8466</wp:posOffset>
+            </wp:positionV>
+            <wp:extent cx="5943600" cy="3760256"/>
+            <wp:effectExtent l="0" t="0" r="0" b="0"/>
+            <wp:wrapNone/>
+            <wp:docPr id="14" name="Picture 14"/>
+            <wp:cNvGraphicFramePr>
+              <a:graphicFrameLocks xmlns:a="http://schemas.openxmlformats.org/drawingml/2006/main" noChangeAspect="1"/>
+            </wp:cNvGraphicFramePr>
+            <a:graphic xmlns:a="http://schemas.openxmlformats.org/drawingml/2006/main">
+              <a:graphicData uri="http://schemas.openxmlformats.org/drawingml/2006/picture">
+                <pic:pic xmlns:pic="http://schemas.openxmlformats.org/drawingml/2006/picture">
+                  <pic:nvPicPr>
+                    <pic:cNvPr id="0" name="Picture 1"/>
+                    <pic:cNvPicPr>
+                      <a:picLocks noChangeAspect="1" noChangeArrowheads="1"/>
+                    </pic:cNvPicPr>
+                  </pic:nvPicPr>
+                  <pic:blipFill>
+                    <a:blip r:embed="rId26">
+                      <a:extLst>
+                        <a:ext uri="{28A0092B-C50C-407E-A947-70E740481C1C}">
+                          <a14:useLocalDpi xmlns:a14="http://schemas.microsoft.com/office/drawing/2010/main" val="0"/>
+                        </a:ext>
+                      </a:extLst>
+                    </a:blip>
+                    <a:srcRect/>
+                    <a:stretch>
+                      <a:fillRect/>
+                    </a:stretch>
+                  </pic:blipFill>
+                  <pic:spPr bwMode="auto">
+                    <a:xfrm>
+                      <a:off x="0" y="0"/>
+                      <a:ext cx="5943600" cy="3760256"/>
+                    </a:xfrm>
+                    <a:prstGeom prst="rect">
+                      <a:avLst/>
+                    </a:prstGeom>
+                    <a:noFill/>
+                    <a:ln>
+                      <a:noFill/>
+                    </a:ln>
+                  </pic:spPr>
+                </pic:pic>
+              </a:graphicData>
+            </a:graphic>
+            <wp14:sizeRelH relativeFrom="page">
+              <wp14:pctWidth>0</wp14:pctWidth>
+            </wp14:sizeRelH>
+            <wp14:sizeRelV relativeFrom="page">
+              <wp14:pctHeight>0</wp14:pctHeight>
+            </wp14:sizeRelV>
+          </wp:anchor>
+        </w:drawing>
+      </w:r>
     </w:p>
     <w:p>
       <w:pPr>
@@ -7422,10 +7577,152 @@
           <w:lang w:val="en-CA"/>
         </w:rPr>
       </w:pPr>
-      <w:r>
-        <w:rPr>
-          <w:lang w:val="en-CA"/>
-        </w:rPr>
+    </w:p>
+    <w:p>
+      <w:pPr>
+        <w:rPr>
+          <w:lang w:val="en-CA"/>
+        </w:rPr>
+      </w:pPr>
+    </w:p>
+    <w:p>
+      <w:pPr>
+        <w:rPr>
+          <w:lang w:val="en-CA"/>
+        </w:rPr>
+      </w:pPr>
+    </w:p>
+    <w:p>
+      <w:pPr>
+        <w:rPr>
+          <w:lang w:val="en-CA"/>
+        </w:rPr>
+      </w:pPr>
+    </w:p>
+    <w:p>
+      <w:pPr>
+        <w:rPr>
+          <w:lang w:val="en-CA"/>
+        </w:rPr>
+      </w:pPr>
+    </w:p>
+    <w:p>
+      <w:pPr>
+        <w:rPr>
+          <w:lang w:val="en-CA"/>
+        </w:rPr>
+      </w:pPr>
+    </w:p>
+    <w:p>
+      <w:pPr>
+        <w:rPr>
+          <w:lang w:val="en-CA"/>
+        </w:rPr>
+      </w:pPr>
+    </w:p>
+    <w:p>
+      <w:pPr>
+        <w:rPr>
+          <w:lang w:val="en-CA"/>
+        </w:rPr>
+      </w:pPr>
+    </w:p>
+    <w:p>
+      <w:pPr>
+        <w:rPr>
+          <w:lang w:val="en-CA"/>
+        </w:rPr>
+      </w:pPr>
+    </w:p>
+    <w:p>
+      <w:pPr>
+        <w:rPr>
+          <w:lang w:val="en-CA"/>
+        </w:rPr>
+      </w:pPr>
+    </w:p>
+    <w:p>
+      <w:pPr>
+        <w:rPr>
+          <w:lang w:val="en-CA"/>
+        </w:rPr>
+      </w:pPr>
+    </w:p>
+    <w:p>
+      <w:pPr>
+        <w:rPr>
+          <w:lang w:val="en-CA"/>
+        </w:rPr>
+      </w:pPr>
+    </w:p>
+    <w:p>
+      <w:pPr>
+        <w:rPr>
+          <w:lang w:val="en-CA"/>
+        </w:rPr>
+      </w:pPr>
+    </w:p>
+    <w:p>
+      <w:pPr>
+        <w:rPr>
+          <w:lang w:val="en-CA"/>
+        </w:rPr>
+      </w:pPr>
+    </w:p>
+    <w:p>
+      <w:pPr>
+        <w:rPr>
+          <w:lang w:val="en-CA"/>
+        </w:rPr>
+      </w:pPr>
+    </w:p>
+    <w:p>
+      <w:pPr>
+        <w:rPr>
+          <w:lang w:val="en-CA"/>
+        </w:rPr>
+      </w:pPr>
+    </w:p>
+    <w:p>
+      <w:pPr>
+        <w:rPr>
+          <w:lang w:val="en-CA"/>
+        </w:rPr>
+      </w:pPr>
+    </w:p>
+    <w:p>
+      <w:pPr>
+        <w:rPr>
+          <w:lang w:val="en-CA"/>
+        </w:rPr>
+      </w:pPr>
+    </w:p>
+    <w:p>
+      <w:pPr>
+        <w:rPr>
+          <w:lang w:val="en-CA"/>
+        </w:rPr>
+      </w:pPr>
+    </w:p>
+    <w:p>
+      <w:pPr>
+        <w:rPr>
+          <w:lang w:val="en-CA"/>
+        </w:rPr>
+      </w:pPr>
+    </w:p>
+    <w:p>
+      <w:pPr>
+        <w:pStyle w:val="Heading2"/>
+        <w:rPr>
+          <w:lang w:val="en-CA"/>
+        </w:rPr>
+      </w:pPr>
+      <w:r>
+        <w:rPr>
+          <w:lang w:val="en-CA"/>
+        </w:rPr>
+        <w:lastRenderedPageBreak/>
         <w:t>To do next</w:t>
       </w:r>
     </w:p>
@@ -7470,15 +7767,7 @@
         <w:rPr>
           <w:lang w:val="en-CA"/>
         </w:rPr>
-        <w:t>Do shopping list (voltage regulator, receptor with different shape, blue LEDs)</w:t>
-      </w:r>
-      <w:bookmarkStart w:id="2" w:name="_GoBack"/>
-      <w:bookmarkEnd w:id="2"/>
-      <w:r>
-        <w:rPr>
-          <w:lang w:val="en-CA"/>
-        </w:rPr>
-        <w:t xml:space="preserve"> + contact Valentin </w:t>
+        <w:t xml:space="preserve">Do shopping list (voltage regulator, receptor with different shape, blue LEDs) + contact Valentin </w:t>
       </w:r>
       <w:proofErr w:type="spellStart"/>
       <w:r>
@@ -7902,7 +8191,6 @@
         <w:rPr>
           <w:lang w:val="en-CA"/>
         </w:rPr>
-        <w:lastRenderedPageBreak/>
         <w:t>Modification of the PCB:</w:t>
       </w:r>
     </w:p>
@@ -8065,7 +8353,7 @@
       </w:r>
     </w:p>
     <w:sectPr>
-      <w:headerReference w:type="default" r:id="rId25"/>
+      <w:headerReference w:type="default" r:id="rId27"/>
       <w:pgSz w:w="12240" w:h="15840"/>
       <w:pgMar w:top="1440" w:right="1440" w:bottom="1440" w:left="1440" w:header="708" w:footer="708" w:gutter="0"/>
       <w:cols w:space="708"/>

</xml_diff>

<commit_message>
Update CAD and Lab diary
</commit_message>
<xml_diff>
--- a/hacking_the_simplespectro/Lab_Diary_Yann.docx
+++ b/hacking_the_simplespectro/Lab_Diary_Yann.docx
@@ -7336,8 +7336,6 @@
         </w:rPr>
         <w:t>2</w:t>
       </w:r>
-      <w:bookmarkStart w:id="2" w:name="_GoBack"/>
-      <w:bookmarkEnd w:id="2"/>
       <w:r>
         <w:rPr>
           <w:lang w:val="en-CA"/>
@@ -7413,7 +7411,31 @@
         <w:rPr>
           <w:lang w:val="en-CA"/>
         </w:rPr>
-        <w:t>Change 1 of the thicker pad so that the channels for the cables is only in the other pad -&gt; so that the thin pad is made of one element.</w:t>
+        <w:t xml:space="preserve">Change 1 of the thicker pad so that the channels for the cables is only in the other pad -&gt; so that the thin pad is </w:t>
+      </w:r>
+      <w:r>
+        <w:rPr>
+          <w:lang w:val="en-CA"/>
+        </w:rPr>
+        <w:t>in</w:t>
+      </w:r>
+      <w:r>
+        <w:rPr>
+          <w:lang w:val="en-CA"/>
+        </w:rPr>
+        <w:t xml:space="preserve"> one </w:t>
+      </w:r>
+      <w:r>
+        <w:rPr>
+          <w:lang w:val="en-CA"/>
+        </w:rPr>
+        <w:t>part</w:t>
+      </w:r>
+      <w:r>
+        <w:rPr>
+          <w:lang w:val="en-CA"/>
+        </w:rPr>
+        <w:t>.</w:t>
       </w:r>
     </w:p>
     <w:p>
@@ -7713,6 +7735,46 @@
     </w:p>
     <w:p>
       <w:pPr>
+        <w:rPr>
+          <w:lang w:val="en-CA"/>
+        </w:rPr>
+      </w:pPr>
+    </w:p>
+    <w:p>
+      <w:pPr>
+        <w:pStyle w:val="ListParagraph"/>
+        <w:numPr>
+          <w:ilvl w:val="0"/>
+          <w:numId w:val="1"/>
+        </w:numPr>
+        <w:rPr>
+          <w:lang w:val="en-CA"/>
+        </w:rPr>
+      </w:pPr>
+      <w:r>
+        <w:rPr>
+          <w:lang w:val="en-CA"/>
+        </w:rPr>
+        <w:lastRenderedPageBreak/>
+        <w:t xml:space="preserve">change dimensions such that the light rays from each LED reach the receptor with the same angle. </w:t>
+      </w:r>
+    </w:p>
+    <w:p>
+      <w:pPr>
+        <w:rPr>
+          <w:lang w:val="en-CA"/>
+        </w:rPr>
+      </w:pPr>
+    </w:p>
+    <w:p>
+      <w:pPr>
+        <w:rPr>
+          <w:lang w:val="en-CA"/>
+        </w:rPr>
+      </w:pPr>
+    </w:p>
+    <w:p>
+      <w:pPr>
         <w:pStyle w:val="Heading2"/>
         <w:rPr>
           <w:lang w:val="en-CA"/>
@@ -7722,7 +7784,6 @@
         <w:rPr>
           <w:lang w:val="en-CA"/>
         </w:rPr>
-        <w:lastRenderedPageBreak/>
         <w:t>To do next</w:t>
       </w:r>
     </w:p>
@@ -7751,6 +7812,26 @@
         </w:rPr>
         <w:t>Documentation of experiments</w:t>
       </w:r>
+    </w:p>
+    <w:p>
+      <w:pPr>
+        <w:pStyle w:val="ListParagraph"/>
+        <w:numPr>
+          <w:ilvl w:val="0"/>
+          <w:numId w:val="1"/>
+        </w:numPr>
+        <w:rPr>
+          <w:lang w:val="en-CA"/>
+        </w:rPr>
+      </w:pPr>
+      <w:r>
+        <w:rPr>
+          <w:lang w:val="en-CA"/>
+        </w:rPr>
+        <w:t>Change position receptor</w:t>
+      </w:r>
+      <w:bookmarkStart w:id="2" w:name="_GoBack"/>
+      <w:bookmarkEnd w:id="2"/>
     </w:p>
     <w:p>
       <w:pPr>

</xml_diff>

<commit_message>
Modification Arduino and update Lab Diary and CAD files
</commit_message>
<xml_diff>
--- a/hacking_the_simplespectro/Lab_Diary_Yann.docx
+++ b/hacking_the_simplespectro/Lab_Diary_Yann.docx
@@ -6613,10 +6613,16 @@
         <w:rPr>
           <w:lang w:val="en-CA"/>
         </w:rPr>
-        <w:t>Lack of reproductibility</w:t>
-      </w:r>
-      <w:bookmarkStart w:id="2" w:name="_GoBack"/>
-      <w:bookmarkEnd w:id="2"/>
+        <w:t xml:space="preserve">Lack of </w:t>
+      </w:r>
+      <w:proofErr w:type="spellStart"/>
+      <w:r>
+        <w:rPr>
+          <w:lang w:val="en-CA"/>
+        </w:rPr>
+        <w:t>reproductibility</w:t>
+      </w:r>
+      <w:proofErr w:type="spellEnd"/>
     </w:p>
     <w:bookmarkEnd w:id="1"/>
     <w:p>
@@ -7803,13 +7809,6 @@
     </w:p>
     <w:p>
       <w:pPr>
-        <w:rPr>
-          <w:lang w:val="en-CA"/>
-        </w:rPr>
-      </w:pPr>
-    </w:p>
-    <w:p>
-      <w:pPr>
         <w:pStyle w:val="Heading2"/>
         <w:rPr>
           <w:lang w:val="en-CA"/>
@@ -7819,6 +7818,616 @@
         <w:rPr>
           <w:lang w:val="en-CA"/>
         </w:rPr>
+        <w:t>June 13</w:t>
+      </w:r>
+      <w:r>
+        <w:rPr>
+          <w:vertAlign w:val="superscript"/>
+          <w:lang w:val="en-CA"/>
+        </w:rPr>
+        <w:t>th</w:t>
+      </w:r>
+    </w:p>
+    <w:p>
+      <w:pPr>
+        <w:pStyle w:val="ListParagraph"/>
+        <w:numPr>
+          <w:ilvl w:val="0"/>
+          <w:numId w:val="1"/>
+        </w:numPr>
+        <w:rPr>
+          <w:lang w:val="en-CA"/>
+        </w:rPr>
+      </w:pPr>
+      <w:r>
+        <w:rPr>
+          <w:lang w:val="en-CA"/>
+        </w:rPr>
+        <w:t xml:space="preserve">CAD of the 3 parts </w:t>
+      </w:r>
+    </w:p>
+    <w:p>
+      <w:pPr>
+        <w:pStyle w:val="ListParagraph"/>
+        <w:numPr>
+          <w:ilvl w:val="0"/>
+          <w:numId w:val="1"/>
+        </w:numPr>
+        <w:rPr>
+          <w:lang w:val="en-CA"/>
+        </w:rPr>
+      </w:pPr>
+      <w:r>
+        <w:rPr>
+          <w:lang w:val="en-CA"/>
+        </w:rPr>
+        <w:t xml:space="preserve">Exporting STL files </w:t>
+      </w:r>
+    </w:p>
+    <w:p>
+      <w:pPr>
+        <w:pStyle w:val="ListParagraph"/>
+        <w:numPr>
+          <w:ilvl w:val="0"/>
+          <w:numId w:val="1"/>
+        </w:numPr>
+        <w:rPr>
+          <w:lang w:val="en-CA"/>
+        </w:rPr>
+      </w:pPr>
+      <w:proofErr w:type="spellStart"/>
+      <w:r>
+        <w:rPr>
+          <w:lang w:val="en-CA"/>
+        </w:rPr>
+        <w:t>Gcode</w:t>
+      </w:r>
+      <w:proofErr w:type="spellEnd"/>
+      <w:r>
+        <w:rPr>
+          <w:lang w:val="en-CA"/>
+        </w:rPr>
+        <w:t xml:space="preserve"> for 3D printing</w:t>
+      </w:r>
+    </w:p>
+    <w:p>
+      <w:pPr>
+        <w:rPr>
+          <w:lang w:val="en-CA"/>
+        </w:rPr>
+      </w:pPr>
+      <w:r>
+        <w:rPr>
+          <w:noProof/>
+        </w:rPr>
+        <w:drawing>
+          <wp:anchor distT="0" distB="0" distL="114300" distR="114300" simplePos="0" relativeHeight="251668480" behindDoc="1" locked="0" layoutInCell="1" allowOverlap="1" wp14:anchorId="0BA25F9A">
+            <wp:simplePos x="0" y="0"/>
+            <wp:positionH relativeFrom="margin">
+              <wp:align>left</wp:align>
+            </wp:positionH>
+            <wp:positionV relativeFrom="paragraph">
+              <wp:posOffset>88265</wp:posOffset>
+            </wp:positionV>
+            <wp:extent cx="5925820" cy="3048000"/>
+            <wp:effectExtent l="0" t="0" r="0" b="0"/>
+            <wp:wrapNone/>
+            <wp:docPr id="13" name="Picture 13"/>
+            <wp:cNvGraphicFramePr>
+              <a:graphicFrameLocks xmlns:a="http://schemas.openxmlformats.org/drawingml/2006/main" noChangeAspect="1"/>
+            </wp:cNvGraphicFramePr>
+            <a:graphic xmlns:a="http://schemas.openxmlformats.org/drawingml/2006/main">
+              <a:graphicData uri="http://schemas.openxmlformats.org/drawingml/2006/picture">
+                <pic:pic xmlns:pic="http://schemas.openxmlformats.org/drawingml/2006/picture">
+                  <pic:nvPicPr>
+                    <pic:cNvPr id="1" name=""/>
+                    <pic:cNvPicPr/>
+                  </pic:nvPicPr>
+                  <pic:blipFill rotWithShape="1">
+                    <a:blip r:embed="rId27" cstate="print">
+                      <a:extLst>
+                        <a:ext uri="{28A0092B-C50C-407E-A947-70E740481C1C}">
+                          <a14:useLocalDpi xmlns:a14="http://schemas.microsoft.com/office/drawing/2010/main" val="0"/>
+                        </a:ext>
+                      </a:extLst>
+                    </a:blip>
+                    <a:srcRect t="3040" r="277" b="5774"/>
+                    <a:stretch/>
+                  </pic:blipFill>
+                  <pic:spPr bwMode="auto">
+                    <a:xfrm>
+                      <a:off x="0" y="0"/>
+                      <a:ext cx="5925820" cy="3048000"/>
+                    </a:xfrm>
+                    <a:prstGeom prst="rect">
+                      <a:avLst/>
+                    </a:prstGeom>
+                    <a:ln>
+                      <a:noFill/>
+                    </a:ln>
+                    <a:extLst>
+                      <a:ext uri="{53640926-AAD7-44D8-BBD7-CCE9431645EC}">
+                        <a14:shadowObscured xmlns:a14="http://schemas.microsoft.com/office/drawing/2010/main"/>
+                      </a:ext>
+                    </a:extLst>
+                  </pic:spPr>
+                </pic:pic>
+              </a:graphicData>
+            </a:graphic>
+            <wp14:sizeRelH relativeFrom="page">
+              <wp14:pctWidth>0</wp14:pctWidth>
+            </wp14:sizeRelH>
+            <wp14:sizeRelV relativeFrom="page">
+              <wp14:pctHeight>0</wp14:pctHeight>
+            </wp14:sizeRelV>
+          </wp:anchor>
+        </w:drawing>
+      </w:r>
+    </w:p>
+    <w:p>
+      <w:pPr>
+        <w:rPr>
+          <w:lang w:val="en-CA"/>
+        </w:rPr>
+      </w:pPr>
+    </w:p>
+    <w:p>
+      <w:pPr>
+        <w:rPr>
+          <w:lang w:val="en-CA"/>
+        </w:rPr>
+      </w:pPr>
+    </w:p>
+    <w:p>
+      <w:pPr>
+        <w:rPr>
+          <w:lang w:val="en-CA"/>
+        </w:rPr>
+      </w:pPr>
+    </w:p>
+    <w:p>
+      <w:pPr>
+        <w:rPr>
+          <w:lang w:val="en-CA"/>
+        </w:rPr>
+      </w:pPr>
+    </w:p>
+    <w:p>
+      <w:pPr>
+        <w:rPr>
+          <w:lang w:val="en-CA"/>
+        </w:rPr>
+      </w:pPr>
+    </w:p>
+    <w:p>
+      <w:pPr>
+        <w:rPr>
+          <w:lang w:val="en-CA"/>
+        </w:rPr>
+      </w:pPr>
+    </w:p>
+    <w:p>
+      <w:pPr>
+        <w:rPr>
+          <w:noProof/>
+        </w:rPr>
+      </w:pPr>
+    </w:p>
+    <w:p>
+      <w:pPr>
+        <w:rPr>
+          <w:noProof/>
+        </w:rPr>
+      </w:pPr>
+    </w:p>
+    <w:p>
+      <w:pPr>
+        <w:rPr>
+          <w:noProof/>
+        </w:rPr>
+      </w:pPr>
+    </w:p>
+    <w:p>
+      <w:pPr>
+        <w:rPr>
+          <w:noProof/>
+        </w:rPr>
+      </w:pPr>
+    </w:p>
+    <w:p>
+      <w:pPr>
+        <w:rPr>
+          <w:noProof/>
+        </w:rPr>
+      </w:pPr>
+    </w:p>
+    <w:p>
+      <w:pPr>
+        <w:rPr>
+          <w:noProof/>
+        </w:rPr>
+      </w:pPr>
+    </w:p>
+    <w:p>
+      <w:pPr>
+        <w:rPr>
+          <w:noProof/>
+        </w:rPr>
+      </w:pPr>
+    </w:p>
+    <w:p>
+      <w:pPr>
+        <w:rPr>
+          <w:noProof/>
+        </w:rPr>
+      </w:pPr>
+    </w:p>
+    <w:p>
+      <w:pPr>
+        <w:rPr>
+          <w:noProof/>
+        </w:rPr>
+      </w:pPr>
+    </w:p>
+    <w:p>
+      <w:pPr>
+        <w:rPr>
+          <w:noProof/>
+        </w:rPr>
+      </w:pPr>
+    </w:p>
+    <w:p>
+      <w:pPr>
+        <w:rPr>
+          <w:lang w:val="en-CA"/>
+        </w:rPr>
+      </w:pPr>
+    </w:p>
+    <w:p>
+      <w:pPr>
+        <w:rPr>
+          <w:lang w:val="en-CA"/>
+        </w:rPr>
+      </w:pPr>
+    </w:p>
+    <w:p>
+      <w:pPr>
+        <w:rPr>
+          <w:lang w:val="en-CA"/>
+        </w:rPr>
+      </w:pPr>
+    </w:p>
+    <w:p>
+      <w:pPr>
+        <w:pStyle w:val="Heading2"/>
+        <w:rPr>
+          <w:lang w:val="en-CA"/>
+        </w:rPr>
+      </w:pPr>
+      <w:r>
+        <w:rPr>
+          <w:lang w:val="en-CA"/>
+        </w:rPr>
+        <w:t>June 14</w:t>
+      </w:r>
+      <w:r>
+        <w:rPr>
+          <w:vertAlign w:val="superscript"/>
+          <w:lang w:val="en-CA"/>
+        </w:rPr>
+        <w:t>th</w:t>
+      </w:r>
+      <w:r>
+        <w:rPr>
+          <w:lang w:val="en-CA"/>
+        </w:rPr>
+        <w:t xml:space="preserve"> </w:t>
+      </w:r>
+    </w:p>
+    <w:p>
+      <w:pPr>
+        <w:pStyle w:val="ListParagraph"/>
+        <w:numPr>
+          <w:ilvl w:val="0"/>
+          <w:numId w:val="1"/>
+        </w:numPr>
+        <w:rPr>
+          <w:lang w:val="en-CA"/>
+        </w:rPr>
+      </w:pPr>
+      <w:r>
+        <w:rPr>
+          <w:lang w:val="en-CA"/>
+        </w:rPr>
+        <w:t xml:space="preserve">Shopping list for </w:t>
+      </w:r>
+      <w:r>
+        <w:rPr>
+          <w:lang w:val="en-CA"/>
+        </w:rPr>
+        <w:t>Marie-Joe</w:t>
+      </w:r>
+    </w:p>
+    <w:p>
+      <w:pPr>
+        <w:pStyle w:val="ListParagraph"/>
+        <w:numPr>
+          <w:ilvl w:val="0"/>
+          <w:numId w:val="1"/>
+        </w:numPr>
+        <w:rPr>
+          <w:lang w:val="en-CA"/>
+        </w:rPr>
+      </w:pPr>
+      <w:r>
+        <w:rPr>
+          <w:lang w:val="en-CA"/>
+        </w:rPr>
+        <w:t>Design of spectro3 seems to be to</w:t>
+      </w:r>
+      <w:r>
+        <w:rPr>
+          <w:lang w:val="en-CA"/>
+        </w:rPr>
+        <w:t>o</w:t>
+      </w:r>
+      <w:r>
+        <w:rPr>
+          <w:lang w:val="en-CA"/>
+        </w:rPr>
+        <w:t xml:space="preserve"> complicated</w:t>
+      </w:r>
+      <w:r>
+        <w:rPr>
+          <w:lang w:val="en-CA"/>
+        </w:rPr>
+        <w:t xml:space="preserve"> according to Julien</w:t>
+      </w:r>
+    </w:p>
+    <w:p>
+      <w:pPr>
+        <w:pStyle w:val="ListParagraph"/>
+        <w:numPr>
+          <w:ilvl w:val="0"/>
+          <w:numId w:val="1"/>
+        </w:numPr>
+        <w:rPr>
+          <w:lang w:val="en-CA"/>
+        </w:rPr>
+      </w:pPr>
+      <w:r>
+        <w:rPr>
+          <w:lang w:val="en-CA"/>
+        </w:rPr>
+        <w:t>Using Plexiglas:</w:t>
+      </w:r>
+    </w:p>
+    <w:p>
+      <w:pPr>
+        <w:pStyle w:val="ListParagraph"/>
+        <w:rPr>
+          <w:lang w:val="en-CA"/>
+        </w:rPr>
+      </w:pPr>
+      <w:r>
+        <w:rPr>
+          <w:noProof/>
+        </w:rPr>
+        <w:drawing>
+          <wp:anchor distT="0" distB="0" distL="114300" distR="114300" simplePos="0" relativeHeight="251669504" behindDoc="1" locked="0" layoutInCell="1" allowOverlap="1">
+            <wp:simplePos x="0" y="0"/>
+            <wp:positionH relativeFrom="margin">
+              <wp:align>left</wp:align>
+            </wp:positionH>
+            <wp:positionV relativeFrom="paragraph">
+              <wp:posOffset>86783</wp:posOffset>
+            </wp:positionV>
+            <wp:extent cx="2770391" cy="2556933"/>
+            <wp:effectExtent l="0" t="0" r="0" b="0"/>
+            <wp:wrapNone/>
+            <wp:docPr id="15" name="Picture 15"/>
+            <wp:cNvGraphicFramePr>
+              <a:graphicFrameLocks xmlns:a="http://schemas.openxmlformats.org/drawingml/2006/main" noChangeAspect="1"/>
+            </wp:cNvGraphicFramePr>
+            <a:graphic xmlns:a="http://schemas.openxmlformats.org/drawingml/2006/main">
+              <a:graphicData uri="http://schemas.openxmlformats.org/drawingml/2006/picture">
+                <pic:pic xmlns:pic="http://schemas.openxmlformats.org/drawingml/2006/picture">
+                  <pic:nvPicPr>
+                    <pic:cNvPr id="0" name="Picture 1"/>
+                    <pic:cNvPicPr>
+                      <a:picLocks noChangeAspect="1" noChangeArrowheads="1"/>
+                    </pic:cNvPicPr>
+                  </pic:nvPicPr>
+                  <pic:blipFill>
+                    <a:blip r:embed="rId28" cstate="print">
+                      <a:extLst>
+                        <a:ext uri="{28A0092B-C50C-407E-A947-70E740481C1C}">
+                          <a14:useLocalDpi xmlns:a14="http://schemas.microsoft.com/office/drawing/2010/main" val="0"/>
+                        </a:ext>
+                      </a:extLst>
+                    </a:blip>
+                    <a:srcRect/>
+                    <a:stretch>
+                      <a:fillRect/>
+                    </a:stretch>
+                  </pic:blipFill>
+                  <pic:spPr bwMode="auto">
+                    <a:xfrm>
+                      <a:off x="0" y="0"/>
+                      <a:ext cx="2770391" cy="2556933"/>
+                    </a:xfrm>
+                    <a:prstGeom prst="rect">
+                      <a:avLst/>
+                    </a:prstGeom>
+                    <a:noFill/>
+                    <a:ln>
+                      <a:noFill/>
+                    </a:ln>
+                  </pic:spPr>
+                </pic:pic>
+              </a:graphicData>
+            </a:graphic>
+            <wp14:sizeRelH relativeFrom="page">
+              <wp14:pctWidth>0</wp14:pctWidth>
+            </wp14:sizeRelH>
+            <wp14:sizeRelV relativeFrom="page">
+              <wp14:pctHeight>0</wp14:pctHeight>
+            </wp14:sizeRelV>
+          </wp:anchor>
+        </w:drawing>
+      </w:r>
+    </w:p>
+    <w:p>
+      <w:pPr>
+        <w:rPr>
+          <w:lang w:val="en-CA"/>
+        </w:rPr>
+      </w:pPr>
+    </w:p>
+    <w:p>
+      <w:pPr>
+        <w:ind w:left="4956"/>
+        <w:rPr>
+          <w:lang w:val="en-CA"/>
+        </w:rPr>
+      </w:pPr>
+      <w:r>
+        <w:rPr>
+          <w:lang w:val="en-CA"/>
+        </w:rPr>
+        <w:t>This design imitates the original design of the simple-</w:t>
+      </w:r>
+      <w:proofErr w:type="spellStart"/>
+      <w:r>
+        <w:rPr>
+          <w:lang w:val="en-CA"/>
+        </w:rPr>
+        <w:t>spectro</w:t>
+      </w:r>
+      <w:proofErr w:type="spellEnd"/>
+      <w:r>
+        <w:rPr>
+          <w:lang w:val="en-CA"/>
+        </w:rPr>
+        <w:t xml:space="preserve">. The LED and the receptor are inserted in a Plexiglas patch </w:t>
+      </w:r>
+      <w:proofErr w:type="spellStart"/>
+      <w:r>
+        <w:rPr>
+          <w:lang w:val="en-CA"/>
+        </w:rPr>
+        <w:t>wich</w:t>
+      </w:r>
+      <w:proofErr w:type="spellEnd"/>
+      <w:r>
+        <w:rPr>
+          <w:lang w:val="en-CA"/>
+        </w:rPr>
+        <w:t xml:space="preserve"> is comprised between 2 other Plexiglas patches on each side. </w:t>
+      </w:r>
+    </w:p>
+    <w:p>
+      <w:pPr>
+        <w:rPr>
+          <w:lang w:val="en-CA"/>
+        </w:rPr>
+      </w:pPr>
+    </w:p>
+    <w:p>
+      <w:pPr>
+        <w:rPr>
+          <w:lang w:val="en-CA"/>
+        </w:rPr>
+      </w:pPr>
+    </w:p>
+    <w:p>
+      <w:pPr>
+        <w:rPr>
+          <w:lang w:val="en-CA"/>
+        </w:rPr>
+      </w:pPr>
+    </w:p>
+    <w:p>
+      <w:pPr>
+        <w:rPr>
+          <w:lang w:val="en-CA"/>
+        </w:rPr>
+      </w:pPr>
+    </w:p>
+    <w:p>
+      <w:pPr>
+        <w:rPr>
+          <w:lang w:val="en-CA"/>
+        </w:rPr>
+      </w:pPr>
+    </w:p>
+    <w:p>
+      <w:pPr>
+        <w:rPr>
+          <w:lang w:val="en-CA"/>
+        </w:rPr>
+      </w:pPr>
+    </w:p>
+    <w:p>
+      <w:pPr>
+        <w:rPr>
+          <w:lang w:val="en-CA"/>
+        </w:rPr>
+      </w:pPr>
+    </w:p>
+    <w:p>
+      <w:pPr>
+        <w:rPr>
+          <w:lang w:val="en-CA"/>
+        </w:rPr>
+      </w:pPr>
+    </w:p>
+    <w:p>
+      <w:pPr>
+        <w:rPr>
+          <w:lang w:val="en-CA"/>
+        </w:rPr>
+      </w:pPr>
+    </w:p>
+    <w:p>
+      <w:pPr>
+        <w:rPr>
+          <w:lang w:val="en-CA"/>
+        </w:rPr>
+      </w:pPr>
+    </w:p>
+    <w:p>
+      <w:pPr>
+        <w:rPr>
+          <w:lang w:val="en-CA"/>
+        </w:rPr>
+      </w:pPr>
+    </w:p>
+    <w:p>
+      <w:pPr>
+        <w:rPr>
+          <w:lang w:val="en-CA"/>
+        </w:rPr>
+      </w:pPr>
+    </w:p>
+    <w:p>
+      <w:pPr>
+        <w:rPr>
+          <w:lang w:val="en-CA"/>
+        </w:rPr>
+      </w:pPr>
+    </w:p>
+    <w:p>
+      <w:pPr>
+        <w:pStyle w:val="Heading2"/>
+        <w:rPr>
+          <w:lang w:val="en-CA"/>
+        </w:rPr>
+      </w:pPr>
+      <w:r>
+        <w:rPr>
+          <w:lang w:val="en-CA"/>
+        </w:rPr>
         <w:t>To do next</w:t>
       </w:r>
     </w:p>
@@ -7845,7 +8454,20 @@
         <w:rPr>
           <w:lang w:val="en-CA"/>
         </w:rPr>
-        <w:t>Documentation of experiments</w:t>
+        <w:t>Design 4</w:t>
+      </w:r>
+      <w:r>
+        <w:rPr>
+          <w:vertAlign w:val="superscript"/>
+          <w:lang w:val="en-CA"/>
+        </w:rPr>
+        <w:t>th</w:t>
+      </w:r>
+      <w:r>
+        <w:rPr>
+          <w:lang w:val="en-CA"/>
+        </w:rPr>
+        <w:t xml:space="preserve"> version</w:t>
       </w:r>
     </w:p>
     <w:p>
@@ -7863,8 +8485,10 @@
         <w:rPr>
           <w:lang w:val="en-CA"/>
         </w:rPr>
-        <w:t>Change position receptor</w:t>
-      </w:r>
+        <w:t>Discuss with Julien</w:t>
+      </w:r>
+      <w:bookmarkStart w:id="2" w:name="_GoBack"/>
+      <w:bookmarkEnd w:id="2"/>
     </w:p>
     <w:p>
       <w:pPr>
@@ -7881,14 +8505,54 @@
         <w:rPr>
           <w:lang w:val="en-CA"/>
         </w:rPr>
-        <w:t xml:space="preserve">Do shopping list (voltage regulator, receptor with different shape, blue LEDs) + contact Valentin </w:t>
+        <w:t xml:space="preserve">Buy a </w:t>
       </w:r>
       <w:proofErr w:type="spellStart"/>
       <w:r>
         <w:rPr>
           <w:lang w:val="en-CA"/>
         </w:rPr>
-        <w:t>Beuret</w:t>
+        <w:t>cristal</w:t>
+      </w:r>
+      <w:proofErr w:type="spellEnd"/>
+      <w:r>
+        <w:rPr>
+          <w:lang w:val="en-CA"/>
+        </w:rPr>
+        <w:t xml:space="preserve"> and </w:t>
+      </w:r>
+      <w:proofErr w:type="spellStart"/>
+      <w:r>
+        <w:rPr>
+          <w:lang w:val="en-CA"/>
+        </w:rPr>
+        <w:t>o-rings</w:t>
+      </w:r>
+      <w:proofErr w:type="spellEnd"/>
+    </w:p>
+    <w:p>
+      <w:pPr>
+        <w:pStyle w:val="ListParagraph"/>
+        <w:numPr>
+          <w:ilvl w:val="0"/>
+          <w:numId w:val="1"/>
+        </w:numPr>
+        <w:rPr>
+          <w:lang w:val="en-CA"/>
+        </w:rPr>
+      </w:pPr>
+      <w:r>
+        <w:rPr>
+          <w:lang w:val="en-CA"/>
+        </w:rPr>
+        <w:t xml:space="preserve">Print and build the </w:t>
+      </w:r>
+      <w:proofErr w:type="spellStart"/>
+      <w:r>
+        <w:rPr>
+          <w:lang w:val="en-CA"/>
+        </w:rPr>
+        <w:t>spectro</w:t>
       </w:r>
       <w:proofErr w:type="spellEnd"/>
     </w:p>
@@ -8193,6 +8857,12 @@
         </w:rPr>
         <w:t xml:space="preserve">of the height of liquid on the </w:t>
       </w:r>
+      <w:r>
+        <w:rPr>
+          <w:lang w:val="en-CA"/>
+        </w:rPr>
+        <w:t>reflection</w:t>
+      </w:r>
     </w:p>
     <w:p>
       <w:pPr>
@@ -8290,10 +8960,17 @@
     </w:p>
     <w:p>
       <w:pPr>
-        <w:rPr>
-          <w:lang w:val="en-CA"/>
-        </w:rPr>
-      </w:pPr>
+        <w:pStyle w:val="ListParagraph"/>
+        <w:rPr>
+          <w:lang w:val="en-CA"/>
+        </w:rPr>
+      </w:pPr>
+      <w:r>
+        <w:rPr>
+          <w:lang w:val="en-CA"/>
+        </w:rPr>
+        <w:t xml:space="preserve"> </w:t>
+      </w:r>
     </w:p>
     <w:p>
       <w:pPr>
@@ -8467,7 +9144,7 @@
       </w:r>
     </w:p>
     <w:sectPr>
-      <w:headerReference w:type="default" r:id="rId27"/>
+      <w:headerReference w:type="default" r:id="rId29"/>
       <w:pgSz w:w="12240" w:h="15840"/>
       <w:pgMar w:top="1440" w:right="1440" w:bottom="1440" w:left="1440" w:header="708" w:footer="708" w:gutter="0"/>
       <w:cols w:space="708"/>

</xml_diff>

<commit_message>
Update Lab Diary and CAD
</commit_message>
<xml_diff>
--- a/hacking_the_simplespectro/Lab_Diary_Yann.docx
+++ b/hacking_the_simplespectro/Lab_Diary_Yann.docx
@@ -8183,6 +8183,24 @@
         </w:rPr>
         <w:t xml:space="preserve"> according to Julien</w:t>
       </w:r>
+      <w:r>
+        <w:rPr>
+          <w:lang w:val="en-CA"/>
+        </w:rPr>
+        <w:t xml:space="preserve"> and might be to expensive. Let</w:t>
+      </w:r>
+      <w:r>
+        <w:rPr>
+          <w:lang w:val="en-CA"/>
+        </w:rPr>
+        <w:t>’</w:t>
+      </w:r>
+      <w:r>
+        <w:rPr>
+          <w:lang w:val="en-CA"/>
+        </w:rPr>
+        <w:t>s keep it simple.</w:t>
+      </w:r>
     </w:p>
     <w:p>
       <w:pPr>
@@ -8391,34 +8409,6 @@
     </w:p>
     <w:p>
       <w:pPr>
-        <w:rPr>
-          <w:lang w:val="en-CA"/>
-        </w:rPr>
-      </w:pPr>
-    </w:p>
-    <w:p>
-      <w:pPr>
-        <w:rPr>
-          <w:lang w:val="en-CA"/>
-        </w:rPr>
-      </w:pPr>
-    </w:p>
-    <w:p>
-      <w:pPr>
-        <w:rPr>
-          <w:lang w:val="en-CA"/>
-        </w:rPr>
-      </w:pPr>
-    </w:p>
-    <w:p>
-      <w:pPr>
-        <w:rPr>
-          <w:lang w:val="en-CA"/>
-        </w:rPr>
-      </w:pPr>
-    </w:p>
-    <w:p>
-      <w:pPr>
         <w:pStyle w:val="Heading2"/>
         <w:rPr>
           <w:lang w:val="en-CA"/>
@@ -8428,16 +8418,22 @@
         <w:rPr>
           <w:lang w:val="en-CA"/>
         </w:rPr>
-        <w:t>To do next</w:t>
-      </w:r>
-    </w:p>
-    <w:p>
-      <w:pPr>
-        <w:pStyle w:val="ListParagraph"/>
-        <w:rPr>
-          <w:lang w:val="en-CA"/>
-        </w:rPr>
-      </w:pPr>
+        <w:lastRenderedPageBreak/>
+        <w:t>June 15</w:t>
+      </w:r>
+      <w:r>
+        <w:rPr>
+          <w:vertAlign w:val="superscript"/>
+          <w:lang w:val="en-CA"/>
+        </w:rPr>
+        <w:t>th</w:t>
+      </w:r>
+      <w:r>
+        <w:rPr>
+          <w:lang w:val="en-CA"/>
+        </w:rPr>
+        <w:t xml:space="preserve"> </w:t>
+      </w:r>
     </w:p>
     <w:p>
       <w:pPr>
@@ -8454,7 +8450,147 @@
         <w:rPr>
           <w:lang w:val="en-CA"/>
         </w:rPr>
-        <w:t>Design 4</w:t>
+        <w:t xml:space="preserve">Reading about parametric design in </w:t>
+      </w:r>
+      <w:proofErr w:type="spellStart"/>
+      <w:r>
+        <w:rPr>
+          <w:lang w:val="en-CA"/>
+        </w:rPr>
+        <w:t>FreeCAD</w:t>
+      </w:r>
+      <w:proofErr w:type="spellEnd"/>
+      <w:r>
+        <w:rPr>
+          <w:lang w:val="en-CA"/>
+        </w:rPr>
+        <w:t xml:space="preserve">: </w:t>
+      </w:r>
+      <w:hyperlink r:id="rId29" w:history="1">
+        <w:r>
+          <w:rPr>
+            <w:rStyle w:val="Hyperlink"/>
+            <w:lang w:val="en-CA"/>
+          </w:rPr>
+          <w:t>https://www.freecadweb.org/wiki/Manual:Parametric_objects</w:t>
+        </w:r>
+      </w:hyperlink>
+      <w:r>
+        <w:rPr>
+          <w:lang w:val="en-CA"/>
+        </w:rPr>
+        <w:t xml:space="preserve"> </w:t>
+      </w:r>
+    </w:p>
+    <w:p>
+      <w:pPr>
+        <w:pStyle w:val="ListParagraph"/>
+        <w:numPr>
+          <w:ilvl w:val="0"/>
+          <w:numId w:val="1"/>
+        </w:numPr>
+        <w:rPr>
+          <w:lang w:val="en-CA"/>
+        </w:rPr>
+      </w:pPr>
+      <w:r>
+        <w:rPr>
+          <w:lang w:val="en-CA"/>
+        </w:rPr>
+        <w:t>Designing the simpler version (v.4)</w:t>
+      </w:r>
+    </w:p>
+    <w:p>
+      <w:pPr>
+        <w:pStyle w:val="ListParagraph"/>
+        <w:numPr>
+          <w:ilvl w:val="0"/>
+          <w:numId w:val="1"/>
+        </w:numPr>
+        <w:rPr>
+          <w:lang w:val="en-CA"/>
+        </w:rPr>
+      </w:pPr>
+      <w:r>
+        <w:rPr>
+          <w:lang w:val="en-CA"/>
+        </w:rPr>
+        <w:t>Should the light-to-frequency converter be protected?</w:t>
+      </w:r>
+    </w:p>
+    <w:p>
+      <w:pPr>
+        <w:pStyle w:val="ListParagraph"/>
+        <w:numPr>
+          <w:ilvl w:val="0"/>
+          <w:numId w:val="1"/>
+        </w:numPr>
+        <w:rPr>
+          <w:lang w:val="en-CA"/>
+        </w:rPr>
+      </w:pPr>
+      <w:r>
+        <w:rPr>
+          <w:lang w:val="en-CA"/>
+        </w:rPr>
+        <w:t xml:space="preserve">Limit volume occupation -&gt; </w:t>
+      </w:r>
+      <w:r>
+        <w:rPr>
+          <w:lang w:val="en-CA"/>
+        </w:rPr>
+        <w:t xml:space="preserve">version with 2 slabs of </w:t>
+      </w:r>
+      <w:r>
+        <w:rPr>
+          <w:lang w:val="en-CA"/>
+        </w:rPr>
+        <w:t>Plexiglas</w:t>
+      </w:r>
+      <w:r>
+        <w:rPr>
+          <w:lang w:val="en-CA"/>
+        </w:rPr>
+        <w:t xml:space="preserve"> </w:t>
+      </w:r>
+    </w:p>
+    <w:p>
+      <w:pPr>
+        <w:pStyle w:val="ListParagraph"/>
+        <w:numPr>
+          <w:ilvl w:val="0"/>
+          <w:numId w:val="1"/>
+        </w:numPr>
+        <w:rPr>
+          <w:lang w:val="en-CA"/>
+        </w:rPr>
+      </w:pPr>
+      <w:r>
+        <w:rPr>
+          <w:lang w:val="en-CA"/>
+        </w:rPr>
+        <w:t>Export in STL file</w:t>
+      </w:r>
+    </w:p>
+    <w:p>
+      <w:pPr>
+        <w:rPr>
+          <w:lang w:val="en-CA"/>
+        </w:rPr>
+      </w:pPr>
+    </w:p>
+    <w:p>
+      <w:pPr>
+        <w:pStyle w:val="Heading2"/>
+        <w:rPr>
+          <w:lang w:val="en-CA"/>
+        </w:rPr>
+      </w:pPr>
+      <w:r>
+        <w:rPr>
+          <w:lang w:val="en-CA"/>
+        </w:rPr>
+        <w:t>June 18</w:t>
       </w:r>
       <w:r>
         <w:rPr>
@@ -8463,12 +8599,6 @@
         </w:rPr>
         <w:t>th</w:t>
       </w:r>
-      <w:r>
-        <w:rPr>
-          <w:lang w:val="en-CA"/>
-        </w:rPr>
-        <w:t xml:space="preserve"> version</w:t>
-      </w:r>
     </w:p>
     <w:p>
       <w:pPr>
@@ -8485,13 +8615,337 @@
         <w:rPr>
           <w:lang w:val="en-CA"/>
         </w:rPr>
-        <w:t>Discuss with Julien</w:t>
+        <w:t>Designing a</w:t>
+      </w:r>
+      <w:r>
+        <w:rPr>
+          <w:lang w:val="en-CA"/>
+        </w:rPr>
+        <w:t>n even</w:t>
+      </w:r>
+      <w:r>
+        <w:rPr>
+          <w:lang w:val="en-CA"/>
+        </w:rPr>
+        <w:t xml:space="preserve"> simpler version (v. 5) </w:t>
+      </w:r>
+    </w:p>
+    <w:p>
+      <w:pPr>
+        <w:pStyle w:val="ListParagraph"/>
+        <w:numPr>
+          <w:ilvl w:val="0"/>
+          <w:numId w:val="1"/>
+        </w:numPr>
+        <w:rPr>
+          <w:lang w:val="en-CA"/>
+        </w:rPr>
+      </w:pPr>
+      <w:r>
+        <w:rPr>
+          <w:lang w:val="en-CA"/>
+        </w:rPr>
+        <w:t>Problem: what is the minimal thickness of Plexiglas one can have</w:t>
+      </w:r>
+      <w:r>
+        <w:rPr>
+          <w:lang w:val="en-CA"/>
+        </w:rPr>
+        <w:t>?</w:t>
+      </w:r>
+    </w:p>
+    <w:p>
+      <w:pPr>
+        <w:ind w:left="360"/>
+        <w:rPr>
+          <w:lang w:val="en-CA"/>
+        </w:rPr>
+      </w:pPr>
+    </w:p>
+    <w:p>
+      <w:pPr>
+        <w:ind w:left="360"/>
+        <w:rPr>
+          <w:lang w:val="en-CA"/>
+        </w:rPr>
+      </w:pPr>
+      <w:r>
+        <w:rPr>
+          <w:noProof/>
+        </w:rPr>
+        <w:drawing>
+          <wp:anchor distT="0" distB="0" distL="114300" distR="114300" simplePos="0" relativeHeight="251670528" behindDoc="1" locked="0" layoutInCell="1" allowOverlap="1" wp14:anchorId="4CA4CCF6">
+            <wp:simplePos x="0" y="0"/>
+            <wp:positionH relativeFrom="column">
+              <wp:posOffset>93134</wp:posOffset>
+            </wp:positionH>
+            <wp:positionV relativeFrom="paragraph">
+              <wp:posOffset>26670</wp:posOffset>
+            </wp:positionV>
+            <wp:extent cx="4114800" cy="2497666"/>
+            <wp:effectExtent l="0" t="0" r="0" b="0"/>
+            <wp:wrapNone/>
+            <wp:docPr id="16" name="Picture 16"/>
+            <wp:cNvGraphicFramePr>
+              <a:graphicFrameLocks xmlns:a="http://schemas.openxmlformats.org/drawingml/2006/main" noChangeAspect="1"/>
+            </wp:cNvGraphicFramePr>
+            <a:graphic xmlns:a="http://schemas.openxmlformats.org/drawingml/2006/main">
+              <a:graphicData uri="http://schemas.openxmlformats.org/drawingml/2006/picture">
+                <pic:pic xmlns:pic="http://schemas.openxmlformats.org/drawingml/2006/picture">
+                  <pic:nvPicPr>
+                    <pic:cNvPr id="1" name=""/>
+                    <pic:cNvPicPr/>
+                  </pic:nvPicPr>
+                  <pic:blipFill rotWithShape="1">
+                    <a:blip r:embed="rId30" cstate="print">
+                      <a:extLst>
+                        <a:ext uri="{28A0092B-C50C-407E-A947-70E740481C1C}">
+                          <a14:useLocalDpi xmlns:a14="http://schemas.microsoft.com/office/drawing/2010/main" val="0"/>
+                        </a:ext>
+                      </a:extLst>
+                    </a:blip>
+                    <a:srcRect l="30342" t="13928" r="427" b="11353"/>
+                    <a:stretch/>
+                  </pic:blipFill>
+                  <pic:spPr bwMode="auto">
+                    <a:xfrm>
+                      <a:off x="0" y="0"/>
+                      <a:ext cx="4114800" cy="2497666"/>
+                    </a:xfrm>
+                    <a:prstGeom prst="rect">
+                      <a:avLst/>
+                    </a:prstGeom>
+                    <a:ln>
+                      <a:noFill/>
+                    </a:ln>
+                    <a:extLst>
+                      <a:ext uri="{53640926-AAD7-44D8-BBD7-CCE9431645EC}">
+                        <a14:shadowObscured xmlns:a14="http://schemas.microsoft.com/office/drawing/2010/main"/>
+                      </a:ext>
+                    </a:extLst>
+                  </pic:spPr>
+                </pic:pic>
+              </a:graphicData>
+            </a:graphic>
+            <wp14:sizeRelH relativeFrom="page">
+              <wp14:pctWidth>0</wp14:pctWidth>
+            </wp14:sizeRelH>
+            <wp14:sizeRelV relativeFrom="page">
+              <wp14:pctHeight>0</wp14:pctHeight>
+            </wp14:sizeRelV>
+          </wp:anchor>
+        </w:drawing>
+      </w:r>
+    </w:p>
+    <w:p>
+      <w:pPr>
+        <w:rPr>
+          <w:lang w:val="en-CA"/>
+        </w:rPr>
+      </w:pPr>
+    </w:p>
+    <w:p>
+      <w:pPr>
+        <w:rPr>
+          <w:noProof/>
+        </w:rPr>
+      </w:pPr>
+    </w:p>
+    <w:p>
+      <w:pPr>
+        <w:rPr>
+          <w:lang w:val="en-CA"/>
+        </w:rPr>
+      </w:pPr>
+    </w:p>
+    <w:p>
+      <w:pPr>
+        <w:rPr>
+          <w:lang w:val="en-CA"/>
+        </w:rPr>
+      </w:pPr>
+    </w:p>
+    <w:p>
+      <w:pPr>
+        <w:rPr>
+          <w:lang w:val="en-CA"/>
+        </w:rPr>
+      </w:pPr>
+    </w:p>
+    <w:p>
+      <w:pPr>
+        <w:rPr>
+          <w:lang w:val="en-CA"/>
+        </w:rPr>
+      </w:pPr>
+    </w:p>
+    <w:p>
+      <w:pPr>
+        <w:rPr>
+          <w:lang w:val="en-CA"/>
+        </w:rPr>
+      </w:pPr>
+    </w:p>
+    <w:p>
+      <w:pPr>
+        <w:rPr>
+          <w:lang w:val="en-CA"/>
+        </w:rPr>
+      </w:pPr>
+    </w:p>
+    <w:p>
+      <w:pPr>
+        <w:rPr>
+          <w:lang w:val="en-CA"/>
+        </w:rPr>
+      </w:pPr>
+    </w:p>
+    <w:p>
+      <w:pPr>
+        <w:tabs>
+          <w:tab w:val="left" w:pos="6107"/>
+        </w:tabs>
+        <w:rPr>
+          <w:lang w:val="en-CA"/>
+        </w:rPr>
+      </w:pPr>
+      <w:r>
+        <w:rPr>
+          <w:lang w:val="en-CA"/>
+        </w:rPr>
+        <w:tab/>
+      </w:r>
+    </w:p>
+    <w:p>
+      <w:pPr>
+        <w:rPr>
+          <w:lang w:val="en-CA"/>
+        </w:rPr>
+      </w:pPr>
+    </w:p>
+    <w:p>
+      <w:pPr>
+        <w:rPr>
+          <w:lang w:val="en-CA"/>
+        </w:rPr>
+      </w:pPr>
+    </w:p>
+    <w:p>
+      <w:pPr>
+        <w:rPr>
+          <w:lang w:val="en-CA"/>
+        </w:rPr>
+      </w:pPr>
+    </w:p>
+    <w:p>
+      <w:pPr>
+        <w:rPr>
+          <w:lang w:val="en-CA"/>
+        </w:rPr>
+      </w:pPr>
+    </w:p>
+    <w:p>
+      <w:pPr>
+        <w:rPr>
+          <w:lang w:val="en-CA"/>
+        </w:rPr>
+      </w:pPr>
+    </w:p>
+    <w:p>
+      <w:pPr>
+        <w:rPr>
+          <w:lang w:val="en-CA"/>
+        </w:rPr>
+      </w:pPr>
+    </w:p>
+    <w:p>
+      <w:pPr>
+        <w:pStyle w:val="Heading2"/>
+        <w:rPr>
+          <w:lang w:val="en-CA"/>
+        </w:rPr>
+      </w:pPr>
+      <w:r>
+        <w:rPr>
+          <w:lang w:val="en-CA"/>
+        </w:rPr>
+        <w:t>June 19</w:t>
+      </w:r>
+      <w:r>
+        <w:rPr>
+          <w:vertAlign w:val="superscript"/>
+          <w:lang w:val="en-CA"/>
+        </w:rPr>
+        <w:t>th</w:t>
+      </w:r>
+      <w:r>
+        <w:rPr>
+          <w:lang w:val="en-CA"/>
+        </w:rPr>
+        <w:t xml:space="preserve"> </w:t>
       </w:r>
       <w:bookmarkStart w:id="2" w:name="_GoBack"/>
       <w:bookmarkEnd w:id="2"/>
     </w:p>
     <w:p>
       <w:pPr>
+        <w:rPr>
+          <w:lang w:val="en-CA"/>
+        </w:rPr>
+      </w:pPr>
+    </w:p>
+    <w:p>
+      <w:pPr>
+        <w:rPr>
+          <w:lang w:val="en-CA"/>
+        </w:rPr>
+      </w:pPr>
+    </w:p>
+    <w:p>
+      <w:pPr>
+        <w:rPr>
+          <w:lang w:val="en-CA"/>
+        </w:rPr>
+      </w:pPr>
+    </w:p>
+    <w:p>
+      <w:pPr>
+        <w:rPr>
+          <w:lang w:val="en-CA"/>
+        </w:rPr>
+      </w:pPr>
+    </w:p>
+    <w:p>
+      <w:pPr>
+        <w:rPr>
+          <w:lang w:val="en-CA"/>
+        </w:rPr>
+      </w:pPr>
+    </w:p>
+    <w:p>
+      <w:pPr>
+        <w:pStyle w:val="Heading2"/>
+        <w:rPr>
+          <w:lang w:val="en-CA"/>
+        </w:rPr>
+      </w:pPr>
+      <w:r>
+        <w:rPr>
+          <w:lang w:val="en-CA"/>
+        </w:rPr>
+        <w:t>To do next</w:t>
+      </w:r>
+    </w:p>
+    <w:p>
+      <w:pPr>
+        <w:pStyle w:val="ListParagraph"/>
+        <w:rPr>
+          <w:lang w:val="en-CA"/>
+        </w:rPr>
+      </w:pPr>
+    </w:p>
+    <w:p>
+      <w:pPr>
         <w:pStyle w:val="ListParagraph"/>
         <w:numPr>
           <w:ilvl w:val="0"/>
@@ -8505,112 +8959,8 @@
         <w:rPr>
           <w:lang w:val="en-CA"/>
         </w:rPr>
-        <w:t xml:space="preserve">Buy a </w:t>
-      </w:r>
-      <w:proofErr w:type="spellStart"/>
-      <w:r>
-        <w:rPr>
-          <w:lang w:val="en-CA"/>
-        </w:rPr>
-        <w:t>cristal</w:t>
-      </w:r>
-      <w:proofErr w:type="spellEnd"/>
-      <w:r>
-        <w:rPr>
-          <w:lang w:val="en-CA"/>
-        </w:rPr>
-        <w:t xml:space="preserve"> and </w:t>
-      </w:r>
-      <w:proofErr w:type="spellStart"/>
-      <w:r>
-        <w:rPr>
-          <w:lang w:val="en-CA"/>
-        </w:rPr>
-        <w:t>o-rings</w:t>
-      </w:r>
-      <w:proofErr w:type="spellEnd"/>
-    </w:p>
-    <w:p>
-      <w:pPr>
-        <w:pStyle w:val="ListParagraph"/>
-        <w:numPr>
-          <w:ilvl w:val="0"/>
-          <w:numId w:val="1"/>
-        </w:numPr>
-        <w:rPr>
-          <w:lang w:val="en-CA"/>
-        </w:rPr>
-      </w:pPr>
-      <w:r>
-        <w:rPr>
-          <w:lang w:val="en-CA"/>
-        </w:rPr>
-        <w:t xml:space="preserve">Print and build the </w:t>
-      </w:r>
-      <w:proofErr w:type="spellStart"/>
-      <w:r>
-        <w:rPr>
-          <w:lang w:val="en-CA"/>
-        </w:rPr>
-        <w:t>spectro</w:t>
-      </w:r>
-      <w:proofErr w:type="spellEnd"/>
-    </w:p>
-    <w:p>
-      <w:pPr>
-        <w:pStyle w:val="ListParagraph"/>
-        <w:numPr>
-          <w:ilvl w:val="0"/>
-          <w:numId w:val="1"/>
-        </w:numPr>
-        <w:rPr>
-          <w:lang w:val="en-CA"/>
-        </w:rPr>
-      </w:pPr>
-      <w:r>
-        <w:rPr>
-          <w:lang w:val="en-CA"/>
-        </w:rPr>
         <w:t>PCB hacking specifications</w:t>
       </w:r>
-    </w:p>
-    <w:p>
-      <w:pPr>
-        <w:pStyle w:val="ListParagraph"/>
-        <w:numPr>
-          <w:ilvl w:val="0"/>
-          <w:numId w:val="1"/>
-        </w:numPr>
-        <w:rPr>
-          <w:lang w:val="en-CA"/>
-        </w:rPr>
-      </w:pPr>
-      <w:r>
-        <w:rPr>
-          <w:lang w:val="en-CA"/>
-        </w:rPr>
-        <w:t>Re</w:t>
-      </w:r>
-      <w:r>
-        <w:rPr>
-          <w:lang w:val="en-CA"/>
-        </w:rPr>
-        <w:t>design</w:t>
-      </w:r>
-      <w:r>
-        <w:rPr>
-          <w:lang w:val="en-CA"/>
-        </w:rPr>
-        <w:t xml:space="preserve"> </w:t>
-      </w:r>
-      <w:proofErr w:type="spellStart"/>
-      <w:r>
-        <w:rPr>
-          <w:lang w:val="en-CA"/>
-        </w:rPr>
-        <w:t>plongeur</w:t>
-      </w:r>
-      <w:proofErr w:type="spellEnd"/>
     </w:p>
     <w:p>
       <w:pPr>
@@ -8879,6 +9229,7 @@
         <w:rPr>
           <w:lang w:val="en-CA"/>
         </w:rPr>
+        <w:lastRenderedPageBreak/>
         <w:t xml:space="preserve">Write a protocol for the assessment of the concentration in real conditions, i.e. when the </w:t>
       </w:r>
       <w:proofErr w:type="spellStart"/>
@@ -9144,7 +9495,7 @@
       </w:r>
     </w:p>
     <w:sectPr>
-      <w:headerReference w:type="default" r:id="rId29"/>
+      <w:headerReference w:type="default" r:id="rId31"/>
       <w:pgSz w:w="12240" w:h="15840"/>
       <w:pgMar w:top="1440" w:right="1440" w:bottom="1440" w:left="1440" w:header="708" w:footer="708" w:gutter="0"/>
       <w:cols w:space="708"/>

</xml_diff>

<commit_message>
Update Lab Diary, .stl, .svg and .FCStd CAD files
</commit_message>
<xml_diff>
--- a/hacking_the_simplespectro/Lab_Diary_Yann.docx
+++ b/hacking_the_simplespectro/Lab_Diary_Yann.docx
@@ -8748,6 +8748,7 @@
       <w:pPr>
         <w:rPr>
           <w:noProof/>
+          <w:lang w:val="en-CA"/>
         </w:rPr>
       </w:pPr>
     </w:p>
@@ -8857,6 +8858,73 @@
           <w:lang w:val="en-CA"/>
         </w:rPr>
       </w:pPr>
+      <w:r>
+        <w:rPr>
+          <w:noProof/>
+        </w:rPr>
+        <w:drawing>
+          <wp:anchor distT="0" distB="0" distL="114300" distR="114300" simplePos="0" relativeHeight="251671552" behindDoc="1" locked="0" layoutInCell="1" allowOverlap="1">
+            <wp:simplePos x="0" y="0"/>
+            <wp:positionH relativeFrom="margin">
+              <wp:posOffset>3781850</wp:posOffset>
+            </wp:positionH>
+            <wp:positionV relativeFrom="paragraph">
+              <wp:posOffset>168910</wp:posOffset>
+            </wp:positionV>
+            <wp:extent cx="825201" cy="1296332"/>
+            <wp:effectExtent l="0" t="6985" r="6350" b="6350"/>
+            <wp:wrapNone/>
+            <wp:docPr id="17" name="Picture 17"/>
+            <wp:cNvGraphicFramePr>
+              <a:graphicFrameLocks xmlns:a="http://schemas.openxmlformats.org/drawingml/2006/main" noChangeAspect="1"/>
+            </wp:cNvGraphicFramePr>
+            <a:graphic xmlns:a="http://schemas.openxmlformats.org/drawingml/2006/main">
+              <a:graphicData uri="http://schemas.openxmlformats.org/drawingml/2006/picture">
+                <pic:pic xmlns:pic="http://schemas.openxmlformats.org/drawingml/2006/picture">
+                  <pic:nvPicPr>
+                    <pic:cNvPr id="0" name="Picture 1"/>
+                    <pic:cNvPicPr>
+                      <a:picLocks noChangeAspect="1" noChangeArrowheads="1"/>
+                    </pic:cNvPicPr>
+                  </pic:nvPicPr>
+                  <pic:blipFill>
+                    <a:blip r:embed="rId31" cstate="print">
+                      <a:extLst>
+                        <a:ext uri="{28A0092B-C50C-407E-A947-70E740481C1C}">
+                          <a14:useLocalDpi xmlns:a14="http://schemas.microsoft.com/office/drawing/2010/main" val="0"/>
+                        </a:ext>
+                      </a:extLst>
+                    </a:blip>
+                    <a:srcRect/>
+                    <a:stretch>
+                      <a:fillRect/>
+                    </a:stretch>
+                  </pic:blipFill>
+                  <pic:spPr bwMode="auto">
+                    <a:xfrm rot="16200000" flipH="1">
+                      <a:off x="0" y="0"/>
+                      <a:ext cx="825201" cy="1296332"/>
+                    </a:xfrm>
+                    <a:prstGeom prst="rect">
+                      <a:avLst/>
+                    </a:prstGeom>
+                    <a:noFill/>
+                    <a:ln>
+                      <a:noFill/>
+                    </a:ln>
+                  </pic:spPr>
+                </pic:pic>
+              </a:graphicData>
+            </a:graphic>
+            <wp14:sizeRelH relativeFrom="page">
+              <wp14:pctWidth>0</wp14:pctWidth>
+            </wp14:sizeRelH>
+            <wp14:sizeRelV relativeFrom="page">
+              <wp14:pctHeight>0</wp14:pctHeight>
+            </wp14:sizeRelV>
+          </wp:anchor>
+        </w:drawing>
+      </w:r>
     </w:p>
     <w:p>
       <w:pPr>
@@ -8884,6 +8952,278 @@
         </w:rPr>
         <w:t xml:space="preserve"> </w:t>
       </w:r>
+    </w:p>
+    <w:p>
+      <w:pPr>
+        <w:pStyle w:val="ListParagraph"/>
+        <w:numPr>
+          <w:ilvl w:val="0"/>
+          <w:numId w:val="1"/>
+        </w:numPr>
+        <w:rPr>
+          <w:lang w:val="en-CA"/>
+        </w:rPr>
+      </w:pPr>
+      <w:r>
+        <w:rPr>
+          <w:lang w:val="en-CA"/>
+        </w:rPr>
+        <w:t>Solder</w:t>
+      </w:r>
+      <w:r>
+        <w:rPr>
+          <w:lang w:val="en-CA"/>
+        </w:rPr>
+        <w:t>ing sheaths on the LEDs</w:t>
+      </w:r>
+      <w:r>
+        <w:rPr>
+          <w:lang w:val="en-CA"/>
+        </w:rPr>
+        <w:t>’</w:t>
+      </w:r>
+      <w:r>
+        <w:rPr>
+          <w:lang w:val="en-CA"/>
+        </w:rPr>
+        <w:t xml:space="preserve"> and receptor</w:t>
+      </w:r>
+      <w:r>
+        <w:rPr>
+          <w:lang w:val="en-CA"/>
+        </w:rPr>
+        <w:t>’</w:t>
+      </w:r>
+      <w:r>
+        <w:rPr>
+          <w:lang w:val="en-CA"/>
+        </w:rPr>
+        <w:t>s pins</w:t>
+      </w:r>
+    </w:p>
+    <w:p>
+      <w:pPr>
+        <w:pStyle w:val="ListParagraph"/>
+        <w:numPr>
+          <w:ilvl w:val="0"/>
+          <w:numId w:val="1"/>
+        </w:numPr>
+        <w:rPr>
+          <w:lang w:val="en-CA"/>
+        </w:rPr>
+      </w:pPr>
+      <w:r>
+        <w:rPr>
+          <w:lang w:val="en-CA"/>
+        </w:rPr>
+        <w:t>Reading about the designing with acrylic</w:t>
+      </w:r>
+    </w:p>
+    <w:p>
+      <w:pPr>
+        <w:rPr>
+          <w:lang w:val="en-CA"/>
+        </w:rPr>
+      </w:pPr>
+    </w:p>
+    <w:p>
+      <w:pPr>
+        <w:rPr>
+          <w:lang w:val="en-CA"/>
+        </w:rPr>
+      </w:pPr>
+    </w:p>
+    <w:p>
+      <w:pPr>
+        <w:rPr>
+          <w:lang w:val="en-CA"/>
+        </w:rPr>
+      </w:pPr>
+    </w:p>
+    <w:p>
+      <w:pPr>
+        <w:pStyle w:val="ListParagraph"/>
+        <w:numPr>
+          <w:ilvl w:val="0"/>
+          <w:numId w:val="1"/>
+        </w:numPr>
+        <w:rPr>
+          <w:lang w:val="en-CA"/>
+        </w:rPr>
+      </w:pPr>
+      <w:r>
+        <w:rPr>
+          <w:lang w:val="en-CA"/>
+        </w:rPr>
+        <w:t xml:space="preserve">Idea: flow cell spectrophotometer </w:t>
+      </w:r>
+      <w:hyperlink r:id="rId32" w:history="1">
+        <w:r>
+          <w:rPr>
+            <w:rStyle w:val="Hyperlink"/>
+            <w:lang w:val="en-CA"/>
+          </w:rPr>
+          <w:t>http://zippypickle.com/wp/2016/03/01/flow-cell-spectrophotometer/</w:t>
+        </w:r>
+      </w:hyperlink>
+      <w:r>
+        <w:rPr>
+          <w:lang w:val="en-CA"/>
+        </w:rPr>
+        <w:t xml:space="preserve"> </w:t>
+      </w:r>
+    </w:p>
+    <w:p>
+      <w:pPr>
+        <w:rPr>
+          <w:lang w:val="en-CA"/>
+        </w:rPr>
+      </w:pPr>
+    </w:p>
+    <w:p>
+      <w:pPr>
+        <w:pStyle w:val="Heading2"/>
+        <w:rPr>
+          <w:lang w:val="en-CA"/>
+        </w:rPr>
+      </w:pPr>
+      <w:r>
+        <w:rPr>
+          <w:lang w:val="en-CA"/>
+        </w:rPr>
+        <w:t>June 20</w:t>
+      </w:r>
+      <w:r>
+        <w:rPr>
+          <w:vertAlign w:val="superscript"/>
+          <w:lang w:val="en-CA"/>
+        </w:rPr>
+        <w:t>th</w:t>
+      </w:r>
+    </w:p>
+    <w:p>
+      <w:pPr>
+        <w:pStyle w:val="ListParagraph"/>
+        <w:numPr>
+          <w:ilvl w:val="0"/>
+          <w:numId w:val="1"/>
+        </w:numPr>
+        <w:rPr>
+          <w:lang w:val="en-CA"/>
+        </w:rPr>
+      </w:pPr>
+      <w:r>
+        <w:rPr>
+          <w:lang w:val="en-CA"/>
+        </w:rPr>
+        <w:t xml:space="preserve">Getting familiar with </w:t>
+      </w:r>
+      <w:proofErr w:type="spellStart"/>
+      <w:proofErr w:type="gramStart"/>
+      <w:r>
+        <w:rPr>
+          <w:lang w:val="en-CA"/>
+        </w:rPr>
+        <w:t>easel.inventables</w:t>
+      </w:r>
+      <w:proofErr w:type="spellEnd"/>
+      <w:proofErr w:type="gramEnd"/>
+    </w:p>
+    <w:p>
+      <w:pPr>
+        <w:pStyle w:val="ListParagraph"/>
+        <w:numPr>
+          <w:ilvl w:val="0"/>
+          <w:numId w:val="1"/>
+        </w:numPr>
+        <w:rPr>
+          <w:lang w:val="en-CA"/>
+        </w:rPr>
+      </w:pPr>
+      <w:r>
+        <w:rPr>
+          <w:lang w:val="en-CA"/>
+        </w:rPr>
+        <w:t xml:space="preserve">Creating flat sketches of the parts </w:t>
+      </w:r>
+    </w:p>
+    <w:p>
+      <w:pPr>
+        <w:pStyle w:val="ListParagraph"/>
+        <w:numPr>
+          <w:ilvl w:val="0"/>
+          <w:numId w:val="1"/>
+        </w:numPr>
+        <w:rPr>
+          <w:lang w:val="en-CA"/>
+        </w:rPr>
+      </w:pPr>
+      <w:r>
+        <w:rPr>
+          <w:lang w:val="en-CA"/>
+        </w:rPr>
+        <w:t>Generating g-code from .</w:t>
+      </w:r>
+      <w:proofErr w:type="spellStart"/>
+      <w:r>
+        <w:rPr>
+          <w:lang w:val="en-CA"/>
+        </w:rPr>
+        <w:t>svg</w:t>
+      </w:r>
+      <w:proofErr w:type="spellEnd"/>
+      <w:r>
+        <w:rPr>
+          <w:lang w:val="en-CA"/>
+        </w:rPr>
+        <w:t xml:space="preserve"> files in </w:t>
+      </w:r>
+    </w:p>
+    <w:p>
+      <w:pPr>
+        <w:rPr>
+          <w:lang w:val="en-CA"/>
+        </w:rPr>
+      </w:pPr>
+    </w:p>
+    <w:p>
+      <w:pPr>
+        <w:pStyle w:val="Heading2"/>
+        <w:rPr>
+          <w:lang w:val="en-CA"/>
+        </w:rPr>
+      </w:pPr>
+      <w:r>
+        <w:rPr>
+          <w:lang w:val="en-CA"/>
+        </w:rPr>
+        <w:t>June 21</w:t>
+      </w:r>
+      <w:r>
+        <w:rPr>
+          <w:vertAlign w:val="superscript"/>
+          <w:lang w:val="en-CA"/>
+        </w:rPr>
+        <w:t>st</w:t>
+      </w:r>
+      <w:r>
+        <w:rPr>
+          <w:lang w:val="en-CA"/>
+        </w:rPr>
+        <w:t xml:space="preserve"> </w:t>
+      </w:r>
+    </w:p>
+    <w:p>
+      <w:pPr>
+        <w:pStyle w:val="ListParagraph"/>
+        <w:numPr>
+          <w:ilvl w:val="0"/>
+          <w:numId w:val="1"/>
+        </w:numPr>
+        <w:rPr>
+          <w:lang w:val="en-CA"/>
+        </w:rPr>
+      </w:pPr>
       <w:bookmarkStart w:id="2" w:name="_GoBack"/>
       <w:bookmarkEnd w:id="2"/>
     </w:p>
@@ -8924,6 +9264,34 @@
     </w:p>
     <w:p>
       <w:pPr>
+        <w:rPr>
+          <w:lang w:val="en-CA"/>
+        </w:rPr>
+      </w:pPr>
+    </w:p>
+    <w:p>
+      <w:pPr>
+        <w:rPr>
+          <w:lang w:val="en-CA"/>
+        </w:rPr>
+      </w:pPr>
+    </w:p>
+    <w:p>
+      <w:pPr>
+        <w:rPr>
+          <w:lang w:val="en-CA"/>
+        </w:rPr>
+      </w:pPr>
+    </w:p>
+    <w:p>
+      <w:pPr>
+        <w:rPr>
+          <w:lang w:val="en-CA"/>
+        </w:rPr>
+      </w:pPr>
+    </w:p>
+    <w:p>
+      <w:pPr>
         <w:pStyle w:val="Heading2"/>
         <w:rPr>
           <w:lang w:val="en-CA"/>
@@ -8995,6 +9363,32 @@
         <w:rPr>
           <w:lang w:val="en-CA"/>
         </w:rPr>
+        <w:t xml:space="preserve">build </w:t>
+      </w:r>
+      <w:proofErr w:type="spellStart"/>
+      <w:r>
+        <w:rPr>
+          <w:lang w:val="en-CA"/>
+        </w:rPr>
+        <w:t>spectro-plongeur</w:t>
+      </w:r>
+      <w:proofErr w:type="spellEnd"/>
+    </w:p>
+    <w:p>
+      <w:pPr>
+        <w:pStyle w:val="ListParagraph"/>
+        <w:numPr>
+          <w:ilvl w:val="0"/>
+          <w:numId w:val="1"/>
+        </w:numPr>
+        <w:rPr>
+          <w:lang w:val="en-CA"/>
+        </w:rPr>
+      </w:pPr>
+      <w:r>
+        <w:rPr>
+          <w:lang w:val="en-CA"/>
+        </w:rPr>
         <w:t xml:space="preserve">perform experiment with </w:t>
       </w:r>
       <w:proofErr w:type="spellStart"/>
@@ -9009,42 +9403,14 @@
         <w:rPr>
           <w:lang w:val="en-CA"/>
         </w:rPr>
-        <w:t xml:space="preserve"> v1</w:t>
-      </w:r>
-    </w:p>
-    <w:p>
-      <w:pPr>
-        <w:pStyle w:val="ListParagraph"/>
-        <w:numPr>
-          <w:ilvl w:val="0"/>
-          <w:numId w:val="1"/>
-        </w:numPr>
-        <w:rPr>
-          <w:lang w:val="en-CA"/>
-        </w:rPr>
-      </w:pPr>
-      <w:proofErr w:type="gramStart"/>
-      <w:r>
-        <w:rPr>
-          <w:lang w:val="en-CA"/>
-        </w:rPr>
-        <w:t>new version</w:t>
-      </w:r>
-      <w:proofErr w:type="gramEnd"/>
-      <w:r>
-        <w:rPr>
-          <w:lang w:val="en-CA"/>
-        </w:rPr>
-        <w:t xml:space="preserve"> of the </w:t>
-      </w:r>
-      <w:proofErr w:type="spellStart"/>
-      <w:r>
-        <w:rPr>
-          <w:lang w:val="en-CA"/>
-        </w:rPr>
-        <w:t>spectro</w:t>
-      </w:r>
-      <w:proofErr w:type="spellEnd"/>
+        <w:t xml:space="preserve"> v</w:t>
+      </w:r>
+      <w:r>
+        <w:rPr>
+          <w:lang w:val="en-CA"/>
+        </w:rPr>
+        <w:t>5</w:t>
+      </w:r>
     </w:p>
     <w:p>
       <w:pPr>
@@ -9137,7 +9503,51 @@
         <w:rPr>
           <w:lang w:val="en-CA"/>
         </w:rPr>
-        <w:t xml:space="preserve">Experiment 3: </w:t>
+        <w:t xml:space="preserve">Experiment 4: test the </w:t>
+      </w:r>
+      <w:proofErr w:type="spellStart"/>
+      <w:r>
+        <w:rPr>
+          <w:lang w:val="en-CA"/>
+        </w:rPr>
+        <w:t>spectro</w:t>
+      </w:r>
+      <w:proofErr w:type="spellEnd"/>
+      <w:r>
+        <w:rPr>
+          <w:lang w:val="en-CA"/>
+        </w:rPr>
+        <w:t xml:space="preserve"> v5 with same protocol as experiment 2 and 3.</w:t>
+      </w:r>
+    </w:p>
+    <w:p>
+      <w:pPr>
+        <w:pStyle w:val="ListParagraph"/>
+        <w:numPr>
+          <w:ilvl w:val="0"/>
+          <w:numId w:val="1"/>
+        </w:numPr>
+        <w:rPr>
+          <w:lang w:val="en-CA"/>
+        </w:rPr>
+      </w:pPr>
+      <w:r>
+        <w:rPr>
+          <w:lang w:val="en-CA"/>
+        </w:rPr>
+        <w:t xml:space="preserve">Experiment </w:t>
+      </w:r>
+      <w:r>
+        <w:rPr>
+          <w:lang w:val="en-CA"/>
+        </w:rPr>
+        <w:t>5</w:t>
+      </w:r>
+      <w:r>
+        <w:rPr>
+          <w:lang w:val="en-CA"/>
+        </w:rPr>
+        <w:t xml:space="preserve">: </w:t>
       </w:r>
       <w:r>
         <w:rPr>
@@ -9199,7 +9609,19 @@
         <w:rPr>
           <w:lang w:val="en-CA"/>
         </w:rPr>
-        <w:t xml:space="preserve">Experiment 4: influence </w:t>
+        <w:t xml:space="preserve">Experiment </w:t>
+      </w:r>
+      <w:r>
+        <w:rPr>
+          <w:lang w:val="en-CA"/>
+        </w:rPr>
+        <w:t>6</w:t>
+      </w:r>
+      <w:r>
+        <w:rPr>
+          <w:lang w:val="en-CA"/>
+        </w:rPr>
+        <w:t xml:space="preserve">: influence </w:t>
       </w:r>
       <w:r>
         <w:rPr>
@@ -9229,7 +9651,6 @@
         <w:rPr>
           <w:lang w:val="en-CA"/>
         </w:rPr>
-        <w:lastRenderedPageBreak/>
         <w:t xml:space="preserve">Write a protocol for the assessment of the concentration in real conditions, i.e. when the </w:t>
       </w:r>
       <w:proofErr w:type="spellStart"/>
@@ -9244,7 +9665,19 @@
         <w:rPr>
           <w:lang w:val="en-CA"/>
         </w:rPr>
-        <w:t xml:space="preserve"> is used to measure bacteria concentration -&gt; e.g. which reference value must be considered? Measurement at the beginning when the concentration is close to 0? What is the accuracy needed? Data acquisition?</w:t>
+        <w:t xml:space="preserve"> is used to measure bacteria concentration -&gt; e.g. which reference value must be considered? </w:t>
+      </w:r>
+      <w:r>
+        <w:rPr>
+          <w:lang w:val="en-CA"/>
+        </w:rPr>
+        <w:t>Calibration protocol</w:t>
+      </w:r>
+      <w:r>
+        <w:rPr>
+          <w:lang w:val="en-CA"/>
+        </w:rPr>
+        <w:t>? What is the accuracy needed? Data acquisition?</w:t>
       </w:r>
     </w:p>
     <w:p>
@@ -9495,7 +9928,7 @@
       </w:r>
     </w:p>
     <w:sectPr>
-      <w:headerReference w:type="default" r:id="rId31"/>
+      <w:headerReference w:type="default" r:id="rId33"/>
       <w:pgSz w:w="12240" w:h="15840"/>
       <w:pgMar w:top="1440" w:right="1440" w:bottom="1440" w:left="1440" w:header="708" w:footer="708" w:gutter="0"/>
       <w:cols w:space="708"/>

</xml_diff>